<commit_message>
a little bit edit
</commit_message>
<xml_diff>
--- a/Word/20151910042-刘鹏-C实验04-循环结构程序设计.docx
+++ b/Word/20151910042-刘鹏-C实验04-循环结构程序设计.docx
@@ -6078,7 +6078,7 @@
             <w:pPr>
               <w:pStyle w:val="af2"/>
               <w:rPr>
-                <w:rFonts w:ascii="Consolas" w:hAnsi="Consolas" w:hint="eastAsia"/>
+                <w:rFonts w:ascii="Consolas" w:hAnsi="Consolas"/>
               </w:rPr>
             </w:pPr>
             <w:r>
@@ -11982,10 +11982,10 @@
             <v:path o:extrusionok="f" gradientshapeok="t" o:connecttype="rect"/>
             <o:lock v:ext="edit" aspectratio="t"/>
           </v:shapetype>
-          <v:shape id="_x0000_i1025" type="#_x0000_t75" style="width:21.2pt;height:15.7pt" o:ole="">
+          <v:shape id="_x0000_i1025" type="#_x0000_t75" style="width:21.25pt;height:15.6pt" o:ole="">
             <v:imagedata r:id="rId16" o:title=""/>
           </v:shape>
-          <o:OLEObject Type="Embed" ProgID="Equation.AxMath" ShapeID="_x0000_i1025" DrawAspect="Content" ObjectID="_1595428401" r:id="rId17"/>
+          <o:OLEObject Type="Embed" ProgID="Equation.AxMath" ShapeID="_x0000_i1025" DrawAspect="Content" ObjectID="_1595533960" r:id="rId17"/>
         </w:object>
       </w:r>
       <w:r>
@@ -12196,10 +12196,10 @@
       </w:pPr>
       <w:r>
         <w:object w:dxaOrig="5461" w:dyaOrig="9960">
-          <v:shape id="_x0000_i1026" type="#_x0000_t75" style="width:225.5pt;height:412.35pt" o:ole="">
+          <v:shape id="_x0000_i1026" type="#_x0000_t75" style="width:225.55pt;height:412.45pt" o:ole="">
             <v:imagedata r:id="rId18" o:title=""/>
           </v:shape>
-          <o:OLEObject Type="Embed" ProgID="Visio.Drawing.11" ShapeID="_x0000_i1026" DrawAspect="Content" ObjectID="_1595428402" r:id="rId19"/>
+          <o:OLEObject Type="Embed" ProgID="Visio.Drawing.11" ShapeID="_x0000_i1026" DrawAspect="Content" ObjectID="_1595533961" r:id="rId19"/>
         </w:object>
       </w:r>
     </w:p>
@@ -13986,15 +13986,9 @@
         <w:rPr>
           <w:rFonts w:hint="eastAsia"/>
         </w:rPr>
-        <w:t>完数之</w:t>
+        <w:t>完数之和</w:t>
       </w:r>
       <w:proofErr w:type="gramEnd"/>
-      <w:r>
-        <w:rPr>
-          <w:rFonts w:hint="eastAsia"/>
-        </w:rPr>
-        <w:t>和</w:t>
-      </w:r>
     </w:p>
     <w:p>
       <w:pPr>
@@ -14363,15 +14357,9 @@
         <w:rPr>
           <w:rFonts w:hint="eastAsia"/>
         </w:rPr>
-        <w:t>完</w:t>
+        <w:t>完数</w:t>
       </w:r>
       <w:proofErr w:type="gramEnd"/>
-      <w:r>
-        <w:rPr>
-          <w:rFonts w:hint="eastAsia"/>
-        </w:rPr>
-        <w:t>数</w:t>
-      </w:r>
       <w:r>
         <w:rPr>
           <w:rFonts w:hint="eastAsia"/>
@@ -21890,24 +21878,10 @@
         <w:rPr>
           <w:rFonts w:hint="eastAsia"/>
         </w:rPr>
-        <w:t>运行</w:t>
-      </w:r>
-      <w:bookmarkStart w:id="1" w:name="_GoBack"/>
-      <w:bookmarkEnd w:id="1"/>
-      <w:r>
-        <w:rPr>
-          <w:rFonts w:hint="eastAsia"/>
-        </w:rPr>
-        <w:t>结果</w:t>
+        <w:t>运行结果</w:t>
       </w:r>
     </w:p>
-    <w:p>
-      <w:pPr>
-        <w:rPr>
-          <w:rFonts w:hint="eastAsia"/>
-        </w:rPr>
-      </w:pPr>
-    </w:p>
+    <w:p/>
     <w:p>
       <w:pPr>
         <w:pStyle w:val="2"/>
@@ -22250,9 +22224,6 @@
     <w:p>
       <w:pPr>
         <w:spacing w:line="240" w:lineRule="atLeast"/>
-        <w:rPr>
-          <w:rFonts w:hint="eastAsia"/>
-        </w:rPr>
       </w:pPr>
       <m:oMathPara>
         <m:oMath>
@@ -28720,23 +28691,28 @@
     </w:p>
     <w:p/>
     <w:p>
+      <w:pPr>
+        <w:pStyle w:val="2"/>
+      </w:pPr>
       <w:r>
         <w:rPr>
           <w:rFonts w:hint="eastAsia"/>
         </w:rPr>
-        <w:t>4</w:t>
+        <w:t>打印</w:t>
       </w:r>
       <w:r>
         <w:rPr>
           <w:rFonts w:hint="eastAsia"/>
         </w:rPr>
-        <w:t>．</w:t>
+        <w:t>菱形</w:t>
       </w:r>
+      <w:bookmarkStart w:id="1" w:name="_GoBack"/>
+      <w:bookmarkEnd w:id="1"/>
       <w:r>
         <w:rPr>
           <w:rFonts w:hint="eastAsia"/>
         </w:rPr>
-        <w:t>打印以下图案</w:t>
+        <w:t>图案</w:t>
       </w:r>
     </w:p>
     <w:p>
@@ -29232,6 +29208,7 @@
                 <w:sz w:val="20"/>
                 <w:szCs w:val="20"/>
               </w:rPr>
+              <w:lastRenderedPageBreak/>
               <w:t>3</w:t>
             </w:r>
           </w:p>
@@ -29250,871 +29227,871 @@
                 <w:sz w:val="20"/>
                 <w:szCs w:val="20"/>
               </w:rPr>
+              <w:t>4</w:t>
+            </w:r>
+          </w:p>
+          <w:p>
+            <w:pPr>
+              <w:spacing w:line="280" w:lineRule="exact"/>
+              <w:rPr>
+                <w:rFonts w:ascii="Consolas" w:hAnsi="Consolas"/>
+                <w:sz w:val="20"/>
+                <w:szCs w:val="20"/>
+              </w:rPr>
+            </w:pPr>
+            <w:r>
+              <w:rPr>
+                <w:rFonts w:ascii="Consolas" w:hAnsi="Consolas"/>
+                <w:sz w:val="20"/>
+                <w:szCs w:val="20"/>
+              </w:rPr>
+              <w:t>5</w:t>
+            </w:r>
+          </w:p>
+          <w:p>
+            <w:pPr>
+              <w:spacing w:line="280" w:lineRule="exact"/>
+              <w:rPr>
+                <w:rFonts w:ascii="Consolas" w:hAnsi="Consolas"/>
+                <w:sz w:val="20"/>
+                <w:szCs w:val="20"/>
+              </w:rPr>
+            </w:pPr>
+            <w:r>
+              <w:rPr>
+                <w:rFonts w:ascii="Consolas" w:hAnsi="Consolas"/>
+                <w:sz w:val="20"/>
+                <w:szCs w:val="20"/>
+              </w:rPr>
+              <w:t>6</w:t>
+            </w:r>
+          </w:p>
+          <w:p>
+            <w:pPr>
+              <w:spacing w:line="280" w:lineRule="exact"/>
+              <w:rPr>
+                <w:rFonts w:ascii="Consolas" w:hAnsi="Consolas"/>
+                <w:sz w:val="20"/>
+                <w:szCs w:val="20"/>
+              </w:rPr>
+            </w:pPr>
+            <w:r>
+              <w:rPr>
+                <w:rFonts w:ascii="Consolas" w:hAnsi="Consolas"/>
+                <w:sz w:val="20"/>
+                <w:szCs w:val="20"/>
+              </w:rPr>
+              <w:t>7</w:t>
+            </w:r>
+          </w:p>
+          <w:p>
+            <w:pPr>
+              <w:spacing w:line="280" w:lineRule="exact"/>
+              <w:rPr>
+                <w:rFonts w:ascii="Consolas" w:hAnsi="Consolas"/>
+                <w:sz w:val="20"/>
+                <w:szCs w:val="20"/>
+              </w:rPr>
+            </w:pPr>
+            <w:r>
+              <w:rPr>
+                <w:rFonts w:ascii="Consolas" w:hAnsi="Consolas"/>
+                <w:sz w:val="20"/>
+                <w:szCs w:val="20"/>
+              </w:rPr>
+              <w:t>8</w:t>
+            </w:r>
+          </w:p>
+          <w:p>
+            <w:pPr>
+              <w:spacing w:line="280" w:lineRule="exact"/>
+              <w:rPr>
+                <w:rFonts w:ascii="Consolas" w:hAnsi="Consolas"/>
+                <w:sz w:val="20"/>
+                <w:szCs w:val="20"/>
+              </w:rPr>
+            </w:pPr>
+            <w:r>
+              <w:rPr>
+                <w:rFonts w:ascii="Consolas" w:hAnsi="Consolas"/>
+                <w:sz w:val="20"/>
+                <w:szCs w:val="20"/>
+              </w:rPr>
+              <w:t>9</w:t>
+            </w:r>
+          </w:p>
+          <w:p>
+            <w:pPr>
+              <w:spacing w:line="280" w:lineRule="exact"/>
+              <w:rPr>
+                <w:rFonts w:ascii="Consolas" w:hAnsi="Consolas"/>
+                <w:sz w:val="20"/>
+                <w:szCs w:val="20"/>
+              </w:rPr>
+            </w:pPr>
+            <w:r>
+              <w:rPr>
+                <w:rFonts w:ascii="Consolas" w:hAnsi="Consolas"/>
+                <w:sz w:val="20"/>
+                <w:szCs w:val="20"/>
+              </w:rPr>
+              <w:t>10</w:t>
+            </w:r>
+          </w:p>
+          <w:p>
+            <w:pPr>
+              <w:spacing w:line="280" w:lineRule="exact"/>
+              <w:rPr>
+                <w:rFonts w:ascii="Consolas" w:hAnsi="Consolas"/>
+                <w:sz w:val="20"/>
+                <w:szCs w:val="20"/>
+              </w:rPr>
+            </w:pPr>
+            <w:r>
+              <w:rPr>
+                <w:rFonts w:ascii="Consolas" w:hAnsi="Consolas"/>
+                <w:sz w:val="20"/>
+                <w:szCs w:val="20"/>
+              </w:rPr>
+              <w:t>11</w:t>
+            </w:r>
+          </w:p>
+          <w:p>
+            <w:pPr>
+              <w:spacing w:line="280" w:lineRule="exact"/>
+              <w:rPr>
+                <w:rFonts w:ascii="Consolas" w:hAnsi="Consolas"/>
+                <w:sz w:val="20"/>
+                <w:szCs w:val="20"/>
+              </w:rPr>
+            </w:pPr>
+            <w:r>
+              <w:rPr>
+                <w:rFonts w:ascii="Consolas" w:hAnsi="Consolas"/>
+                <w:sz w:val="20"/>
+                <w:szCs w:val="20"/>
+              </w:rPr>
+              <w:t>12</w:t>
+            </w:r>
+          </w:p>
+          <w:p>
+            <w:pPr>
+              <w:spacing w:line="280" w:lineRule="exact"/>
+              <w:rPr>
+                <w:rFonts w:ascii="Consolas" w:hAnsi="Consolas"/>
+                <w:sz w:val="20"/>
+                <w:szCs w:val="20"/>
+              </w:rPr>
+            </w:pPr>
+            <w:r>
+              <w:rPr>
+                <w:rFonts w:ascii="Consolas" w:hAnsi="Consolas"/>
+                <w:sz w:val="20"/>
+                <w:szCs w:val="20"/>
+              </w:rPr>
+              <w:t>13</w:t>
+            </w:r>
+          </w:p>
+          <w:p>
+            <w:pPr>
+              <w:spacing w:line="280" w:lineRule="exact"/>
+              <w:rPr>
+                <w:rFonts w:ascii="Consolas" w:hAnsi="Consolas"/>
+                <w:sz w:val="20"/>
+                <w:szCs w:val="20"/>
+              </w:rPr>
+            </w:pPr>
+            <w:r>
+              <w:rPr>
+                <w:rFonts w:ascii="Consolas" w:hAnsi="Consolas"/>
+                <w:sz w:val="20"/>
+                <w:szCs w:val="20"/>
+              </w:rPr>
+              <w:t>14</w:t>
+            </w:r>
+          </w:p>
+          <w:p>
+            <w:pPr>
+              <w:spacing w:line="280" w:lineRule="exact"/>
+              <w:rPr>
+                <w:rFonts w:ascii="Consolas" w:hAnsi="Consolas"/>
+                <w:sz w:val="20"/>
+                <w:szCs w:val="20"/>
+              </w:rPr>
+            </w:pPr>
+            <w:r>
+              <w:rPr>
+                <w:rFonts w:ascii="Consolas" w:hAnsi="Consolas"/>
+                <w:sz w:val="20"/>
+                <w:szCs w:val="20"/>
+              </w:rPr>
+              <w:t>15</w:t>
+            </w:r>
+          </w:p>
+          <w:p>
+            <w:pPr>
+              <w:spacing w:line="280" w:lineRule="exact"/>
+              <w:rPr>
+                <w:rFonts w:ascii="Consolas" w:hAnsi="Consolas"/>
+                <w:sz w:val="20"/>
+                <w:szCs w:val="20"/>
+              </w:rPr>
+            </w:pPr>
+            <w:r>
+              <w:rPr>
+                <w:rFonts w:ascii="Consolas" w:hAnsi="Consolas"/>
+                <w:sz w:val="20"/>
+                <w:szCs w:val="20"/>
+              </w:rPr>
+              <w:t>16</w:t>
+            </w:r>
+          </w:p>
+          <w:p>
+            <w:pPr>
+              <w:spacing w:line="280" w:lineRule="exact"/>
+              <w:rPr>
+                <w:rFonts w:ascii="Consolas" w:hAnsi="Consolas"/>
+                <w:sz w:val="20"/>
+                <w:szCs w:val="20"/>
+              </w:rPr>
+            </w:pPr>
+            <w:r>
+              <w:rPr>
+                <w:rFonts w:ascii="Consolas" w:hAnsi="Consolas"/>
+                <w:sz w:val="20"/>
+                <w:szCs w:val="20"/>
+              </w:rPr>
+              <w:t>17</w:t>
+            </w:r>
+          </w:p>
+          <w:p>
+            <w:pPr>
+              <w:spacing w:line="280" w:lineRule="exact"/>
+              <w:rPr>
+                <w:rFonts w:ascii="Consolas" w:hAnsi="Consolas"/>
+                <w:sz w:val="20"/>
+                <w:szCs w:val="20"/>
+              </w:rPr>
+            </w:pPr>
+            <w:r>
+              <w:rPr>
+                <w:rFonts w:ascii="Consolas" w:hAnsi="Consolas"/>
+                <w:sz w:val="20"/>
+                <w:szCs w:val="20"/>
+              </w:rPr>
+              <w:t>18</w:t>
+            </w:r>
+          </w:p>
+          <w:p>
+            <w:pPr>
+              <w:spacing w:line="280" w:lineRule="exact"/>
+              <w:rPr>
+                <w:rFonts w:ascii="Consolas" w:hAnsi="Consolas"/>
+                <w:sz w:val="20"/>
+                <w:szCs w:val="20"/>
+              </w:rPr>
+            </w:pPr>
+            <w:r>
+              <w:rPr>
+                <w:rFonts w:ascii="Consolas" w:hAnsi="Consolas"/>
+                <w:sz w:val="20"/>
+                <w:szCs w:val="20"/>
+              </w:rPr>
+              <w:t>19</w:t>
+            </w:r>
+          </w:p>
+          <w:p>
+            <w:pPr>
+              <w:spacing w:line="280" w:lineRule="exact"/>
+              <w:rPr>
+                <w:rFonts w:ascii="Consolas" w:hAnsi="Consolas"/>
+                <w:sz w:val="20"/>
+                <w:szCs w:val="20"/>
+              </w:rPr>
+            </w:pPr>
+            <w:r>
+              <w:rPr>
+                <w:rFonts w:ascii="Consolas" w:hAnsi="Consolas"/>
+                <w:sz w:val="20"/>
+                <w:szCs w:val="20"/>
+              </w:rPr>
+              <w:t>20</w:t>
+            </w:r>
+          </w:p>
+          <w:p>
+            <w:pPr>
+              <w:spacing w:line="280" w:lineRule="exact"/>
+              <w:rPr>
+                <w:rFonts w:ascii="Consolas" w:hAnsi="Consolas"/>
+                <w:sz w:val="20"/>
+                <w:szCs w:val="20"/>
+              </w:rPr>
+            </w:pPr>
+            <w:r>
+              <w:rPr>
+                <w:rFonts w:ascii="Consolas" w:hAnsi="Consolas"/>
+                <w:sz w:val="20"/>
+                <w:szCs w:val="20"/>
+              </w:rPr>
+              <w:t>21</w:t>
+            </w:r>
+          </w:p>
+          <w:p>
+            <w:pPr>
+              <w:spacing w:line="280" w:lineRule="exact"/>
+              <w:rPr>
+                <w:rFonts w:ascii="Consolas" w:hAnsi="Consolas"/>
+                <w:sz w:val="20"/>
+                <w:szCs w:val="20"/>
+              </w:rPr>
+            </w:pPr>
+            <w:r>
+              <w:rPr>
+                <w:rFonts w:ascii="Consolas" w:hAnsi="Consolas"/>
+                <w:sz w:val="20"/>
+                <w:szCs w:val="20"/>
+              </w:rPr>
+              <w:t>22</w:t>
+            </w:r>
+          </w:p>
+          <w:p>
+            <w:pPr>
+              <w:spacing w:line="280" w:lineRule="exact"/>
+              <w:rPr>
+                <w:rFonts w:ascii="Consolas" w:hAnsi="Consolas"/>
+                <w:sz w:val="20"/>
+                <w:szCs w:val="20"/>
+              </w:rPr>
+            </w:pPr>
+            <w:r>
+              <w:rPr>
+                <w:rFonts w:ascii="Consolas" w:hAnsi="Consolas"/>
+                <w:sz w:val="20"/>
+                <w:szCs w:val="20"/>
+              </w:rPr>
+              <w:t>23</w:t>
+            </w:r>
+          </w:p>
+          <w:p>
+            <w:pPr>
+              <w:spacing w:line="280" w:lineRule="exact"/>
+              <w:rPr>
+                <w:rFonts w:ascii="Consolas" w:hAnsi="Consolas"/>
+                <w:sz w:val="20"/>
+                <w:szCs w:val="20"/>
+              </w:rPr>
+            </w:pPr>
+            <w:r>
+              <w:rPr>
+                <w:rFonts w:ascii="Consolas" w:hAnsi="Consolas"/>
+                <w:sz w:val="20"/>
+                <w:szCs w:val="20"/>
+              </w:rPr>
+              <w:t>24</w:t>
+            </w:r>
+          </w:p>
+          <w:p>
+            <w:pPr>
+              <w:spacing w:line="280" w:lineRule="exact"/>
+              <w:rPr>
+                <w:rFonts w:ascii="Consolas" w:hAnsi="Consolas"/>
+                <w:sz w:val="20"/>
+                <w:szCs w:val="20"/>
+              </w:rPr>
+            </w:pPr>
+            <w:r>
+              <w:rPr>
+                <w:rFonts w:ascii="Consolas" w:hAnsi="Consolas"/>
+                <w:sz w:val="20"/>
+                <w:szCs w:val="20"/>
+              </w:rPr>
+              <w:t>25</w:t>
+            </w:r>
+          </w:p>
+          <w:p>
+            <w:pPr>
+              <w:spacing w:line="280" w:lineRule="exact"/>
+              <w:rPr>
+                <w:rFonts w:ascii="Consolas" w:hAnsi="Consolas"/>
+                <w:sz w:val="20"/>
+                <w:szCs w:val="20"/>
+              </w:rPr>
+            </w:pPr>
+            <w:r>
+              <w:rPr>
+                <w:rFonts w:ascii="Consolas" w:hAnsi="Consolas"/>
+                <w:sz w:val="20"/>
+                <w:szCs w:val="20"/>
+              </w:rPr>
+              <w:t>26</w:t>
+            </w:r>
+          </w:p>
+          <w:p>
+            <w:pPr>
+              <w:spacing w:line="280" w:lineRule="exact"/>
+              <w:rPr>
+                <w:rFonts w:ascii="Consolas" w:hAnsi="Consolas"/>
+                <w:sz w:val="20"/>
+                <w:szCs w:val="20"/>
+              </w:rPr>
+            </w:pPr>
+            <w:r>
+              <w:rPr>
+                <w:rFonts w:ascii="Consolas" w:hAnsi="Consolas"/>
+                <w:sz w:val="20"/>
+                <w:szCs w:val="20"/>
+              </w:rPr>
+              <w:t>27</w:t>
+            </w:r>
+          </w:p>
+          <w:p>
+            <w:pPr>
+              <w:spacing w:line="280" w:lineRule="exact"/>
+              <w:rPr>
+                <w:rFonts w:ascii="Consolas" w:hAnsi="Consolas"/>
+                <w:sz w:val="20"/>
+                <w:szCs w:val="20"/>
+              </w:rPr>
+            </w:pPr>
+            <w:r>
+              <w:rPr>
+                <w:rFonts w:ascii="Consolas" w:hAnsi="Consolas"/>
+                <w:sz w:val="20"/>
+                <w:szCs w:val="20"/>
+              </w:rPr>
+              <w:t>28</w:t>
+            </w:r>
+          </w:p>
+          <w:p>
+            <w:pPr>
+              <w:spacing w:line="280" w:lineRule="exact"/>
+              <w:rPr>
+                <w:rFonts w:ascii="Consolas" w:hAnsi="Consolas"/>
+                <w:sz w:val="20"/>
+                <w:szCs w:val="20"/>
+              </w:rPr>
+            </w:pPr>
+            <w:r>
+              <w:rPr>
+                <w:rFonts w:ascii="Consolas" w:hAnsi="Consolas"/>
+                <w:sz w:val="20"/>
+                <w:szCs w:val="20"/>
+              </w:rPr>
+              <w:t>29</w:t>
+            </w:r>
+          </w:p>
+          <w:p>
+            <w:pPr>
+              <w:spacing w:line="280" w:lineRule="exact"/>
+              <w:rPr>
+                <w:rFonts w:ascii="Consolas" w:hAnsi="Consolas"/>
+                <w:sz w:val="20"/>
+                <w:szCs w:val="20"/>
+              </w:rPr>
+            </w:pPr>
+            <w:r>
+              <w:rPr>
+                <w:rFonts w:ascii="Consolas" w:hAnsi="Consolas"/>
+                <w:sz w:val="20"/>
+                <w:szCs w:val="20"/>
+              </w:rPr>
+              <w:t>30</w:t>
+            </w:r>
+          </w:p>
+          <w:p>
+            <w:pPr>
+              <w:spacing w:line="280" w:lineRule="exact"/>
+              <w:rPr>
+                <w:rFonts w:ascii="Consolas" w:hAnsi="Consolas"/>
+                <w:sz w:val="20"/>
+                <w:szCs w:val="20"/>
+              </w:rPr>
+            </w:pPr>
+            <w:r>
+              <w:rPr>
+                <w:rFonts w:ascii="Consolas" w:hAnsi="Consolas"/>
+                <w:sz w:val="20"/>
+                <w:szCs w:val="20"/>
+              </w:rPr>
+              <w:t>31</w:t>
+            </w:r>
+          </w:p>
+          <w:p>
+            <w:pPr>
+              <w:spacing w:line="280" w:lineRule="exact"/>
+              <w:rPr>
+                <w:rFonts w:ascii="Consolas" w:hAnsi="Consolas"/>
+                <w:sz w:val="20"/>
+                <w:szCs w:val="20"/>
+              </w:rPr>
+            </w:pPr>
+            <w:r>
+              <w:rPr>
+                <w:rFonts w:ascii="Consolas" w:hAnsi="Consolas"/>
+                <w:sz w:val="20"/>
+                <w:szCs w:val="20"/>
+              </w:rPr>
+              <w:t>32</w:t>
+            </w:r>
+          </w:p>
+          <w:p>
+            <w:pPr>
+              <w:spacing w:line="280" w:lineRule="exact"/>
+              <w:rPr>
+                <w:rFonts w:ascii="Consolas" w:hAnsi="Consolas"/>
+                <w:sz w:val="20"/>
+                <w:szCs w:val="20"/>
+              </w:rPr>
+            </w:pPr>
+            <w:r>
+              <w:rPr>
+                <w:rFonts w:ascii="Consolas" w:hAnsi="Consolas"/>
+                <w:sz w:val="20"/>
+                <w:szCs w:val="20"/>
+              </w:rPr>
+              <w:t>33</w:t>
+            </w:r>
+          </w:p>
+          <w:p>
+            <w:pPr>
+              <w:spacing w:line="280" w:lineRule="exact"/>
+              <w:rPr>
+                <w:rFonts w:ascii="Consolas" w:hAnsi="Consolas"/>
+                <w:sz w:val="20"/>
+                <w:szCs w:val="20"/>
+              </w:rPr>
+            </w:pPr>
+            <w:r>
+              <w:rPr>
+                <w:rFonts w:ascii="Consolas" w:hAnsi="Consolas"/>
+                <w:sz w:val="20"/>
+                <w:szCs w:val="20"/>
+              </w:rPr>
+              <w:t>34</w:t>
+            </w:r>
+          </w:p>
+          <w:p>
+            <w:pPr>
+              <w:spacing w:line="280" w:lineRule="exact"/>
+              <w:rPr>
+                <w:rFonts w:ascii="Consolas" w:hAnsi="Consolas"/>
+                <w:sz w:val="20"/>
+                <w:szCs w:val="20"/>
+              </w:rPr>
+            </w:pPr>
+            <w:r>
+              <w:rPr>
+                <w:rFonts w:ascii="Consolas" w:hAnsi="Consolas"/>
+                <w:sz w:val="20"/>
+                <w:szCs w:val="20"/>
+              </w:rPr>
+              <w:t>35</w:t>
+            </w:r>
+          </w:p>
+          <w:p>
+            <w:pPr>
+              <w:spacing w:line="280" w:lineRule="exact"/>
+              <w:rPr>
+                <w:rFonts w:ascii="Consolas" w:hAnsi="Consolas"/>
+                <w:sz w:val="20"/>
+                <w:szCs w:val="20"/>
+              </w:rPr>
+            </w:pPr>
+            <w:r>
+              <w:rPr>
+                <w:rFonts w:ascii="Consolas" w:hAnsi="Consolas"/>
+                <w:sz w:val="20"/>
+                <w:szCs w:val="20"/>
+              </w:rPr>
+              <w:t>36</w:t>
+            </w:r>
+          </w:p>
+          <w:p>
+            <w:pPr>
+              <w:spacing w:line="280" w:lineRule="exact"/>
+              <w:rPr>
+                <w:rFonts w:ascii="Consolas" w:hAnsi="Consolas"/>
+                <w:sz w:val="20"/>
+                <w:szCs w:val="20"/>
+              </w:rPr>
+            </w:pPr>
+            <w:r>
+              <w:rPr>
+                <w:rFonts w:ascii="Consolas" w:hAnsi="Consolas"/>
+                <w:sz w:val="20"/>
+                <w:szCs w:val="20"/>
+              </w:rPr>
+              <w:t>37</w:t>
+            </w:r>
+          </w:p>
+          <w:p>
+            <w:pPr>
+              <w:spacing w:line="280" w:lineRule="exact"/>
+              <w:rPr>
+                <w:rFonts w:ascii="Consolas" w:hAnsi="Consolas"/>
+                <w:sz w:val="20"/>
+                <w:szCs w:val="20"/>
+              </w:rPr>
+            </w:pPr>
+            <w:r>
+              <w:rPr>
+                <w:rFonts w:ascii="Consolas" w:hAnsi="Consolas"/>
+                <w:sz w:val="20"/>
+                <w:szCs w:val="20"/>
+              </w:rPr>
+              <w:t>38</w:t>
+            </w:r>
+          </w:p>
+          <w:p>
+            <w:pPr>
+              <w:spacing w:line="280" w:lineRule="exact"/>
+              <w:rPr>
+                <w:rFonts w:ascii="Consolas" w:hAnsi="Consolas"/>
+                <w:sz w:val="20"/>
+                <w:szCs w:val="20"/>
+              </w:rPr>
+            </w:pPr>
+            <w:r>
+              <w:rPr>
+                <w:rFonts w:ascii="Consolas" w:hAnsi="Consolas"/>
+                <w:sz w:val="20"/>
+                <w:szCs w:val="20"/>
+              </w:rPr>
+              <w:t>39</w:t>
+            </w:r>
+          </w:p>
+          <w:p>
+            <w:pPr>
+              <w:spacing w:line="280" w:lineRule="exact"/>
+              <w:rPr>
+                <w:rFonts w:ascii="Consolas" w:hAnsi="Consolas"/>
+                <w:sz w:val="20"/>
+                <w:szCs w:val="20"/>
+              </w:rPr>
+            </w:pPr>
+            <w:r>
+              <w:rPr>
+                <w:rFonts w:ascii="Consolas" w:hAnsi="Consolas"/>
+                <w:sz w:val="20"/>
+                <w:szCs w:val="20"/>
+              </w:rPr>
+              <w:t>40</w:t>
+            </w:r>
+          </w:p>
+          <w:p>
+            <w:pPr>
+              <w:spacing w:line="280" w:lineRule="exact"/>
+              <w:rPr>
+                <w:rFonts w:ascii="Consolas" w:hAnsi="Consolas"/>
+                <w:sz w:val="20"/>
+                <w:szCs w:val="20"/>
+              </w:rPr>
+            </w:pPr>
+            <w:r>
+              <w:rPr>
+                <w:rFonts w:ascii="Consolas" w:hAnsi="Consolas"/>
+                <w:sz w:val="20"/>
+                <w:szCs w:val="20"/>
+              </w:rPr>
+              <w:t>41</w:t>
+            </w:r>
+          </w:p>
+          <w:p>
+            <w:pPr>
+              <w:spacing w:line="280" w:lineRule="exact"/>
+              <w:rPr>
+                <w:rFonts w:ascii="Consolas" w:hAnsi="Consolas"/>
+                <w:sz w:val="20"/>
+                <w:szCs w:val="20"/>
+              </w:rPr>
+            </w:pPr>
+            <w:r>
+              <w:rPr>
+                <w:rFonts w:ascii="Consolas" w:hAnsi="Consolas"/>
+                <w:sz w:val="20"/>
+                <w:szCs w:val="20"/>
+              </w:rPr>
+              <w:t>42</w:t>
+            </w:r>
+          </w:p>
+          <w:p>
+            <w:pPr>
+              <w:spacing w:line="280" w:lineRule="exact"/>
+              <w:rPr>
+                <w:rFonts w:ascii="Consolas" w:hAnsi="Consolas"/>
+                <w:sz w:val="20"/>
+                <w:szCs w:val="20"/>
+              </w:rPr>
+            </w:pPr>
+            <w:r>
+              <w:rPr>
+                <w:rFonts w:ascii="Consolas" w:hAnsi="Consolas"/>
+                <w:sz w:val="20"/>
+                <w:szCs w:val="20"/>
+              </w:rPr>
+              <w:t>43</w:t>
+            </w:r>
+          </w:p>
+          <w:p>
+            <w:pPr>
+              <w:spacing w:line="280" w:lineRule="exact"/>
+              <w:rPr>
+                <w:rFonts w:ascii="Consolas" w:hAnsi="Consolas"/>
+                <w:sz w:val="20"/>
+                <w:szCs w:val="20"/>
+              </w:rPr>
+            </w:pPr>
+            <w:r>
+              <w:rPr>
+                <w:rFonts w:ascii="Consolas" w:hAnsi="Consolas"/>
+                <w:sz w:val="20"/>
+                <w:szCs w:val="20"/>
+              </w:rPr>
+              <w:t>44</w:t>
+            </w:r>
+          </w:p>
+          <w:p>
+            <w:pPr>
+              <w:spacing w:line="280" w:lineRule="exact"/>
+              <w:rPr>
+                <w:rFonts w:ascii="Consolas" w:hAnsi="Consolas"/>
+                <w:sz w:val="20"/>
+                <w:szCs w:val="20"/>
+              </w:rPr>
+            </w:pPr>
+            <w:r>
+              <w:rPr>
+                <w:rFonts w:ascii="Consolas" w:hAnsi="Consolas"/>
+                <w:sz w:val="20"/>
+                <w:szCs w:val="20"/>
+              </w:rPr>
+              <w:t>45</w:t>
+            </w:r>
+          </w:p>
+          <w:p>
+            <w:pPr>
+              <w:spacing w:line="280" w:lineRule="exact"/>
+              <w:rPr>
+                <w:rFonts w:ascii="Consolas" w:hAnsi="Consolas"/>
+                <w:sz w:val="20"/>
+                <w:szCs w:val="20"/>
+              </w:rPr>
+            </w:pPr>
+            <w:r>
+              <w:rPr>
+                <w:rFonts w:ascii="Consolas" w:hAnsi="Consolas"/>
+                <w:sz w:val="20"/>
+                <w:szCs w:val="20"/>
+              </w:rPr>
+              <w:t>46</w:t>
+            </w:r>
+          </w:p>
+          <w:p>
+            <w:pPr>
+              <w:spacing w:line="280" w:lineRule="exact"/>
+              <w:rPr>
+                <w:rFonts w:ascii="Consolas" w:hAnsi="Consolas"/>
+                <w:sz w:val="20"/>
+                <w:szCs w:val="20"/>
+              </w:rPr>
+            </w:pPr>
+            <w:r>
+              <w:rPr>
+                <w:rFonts w:ascii="Consolas" w:hAnsi="Consolas"/>
+                <w:sz w:val="20"/>
+                <w:szCs w:val="20"/>
+              </w:rPr>
+              <w:t>47</w:t>
+            </w:r>
+          </w:p>
+          <w:p>
+            <w:pPr>
+              <w:spacing w:line="280" w:lineRule="exact"/>
+              <w:rPr>
+                <w:rFonts w:ascii="Consolas" w:hAnsi="Consolas"/>
+                <w:sz w:val="20"/>
+                <w:szCs w:val="20"/>
+              </w:rPr>
+            </w:pPr>
+            <w:r>
+              <w:rPr>
+                <w:rFonts w:ascii="Consolas" w:hAnsi="Consolas"/>
+                <w:sz w:val="20"/>
+                <w:szCs w:val="20"/>
+              </w:rPr>
+              <w:t>48</w:t>
+            </w:r>
+          </w:p>
+          <w:p>
+            <w:pPr>
+              <w:spacing w:line="280" w:lineRule="exact"/>
+              <w:rPr>
+                <w:rFonts w:ascii="Consolas" w:hAnsi="Consolas"/>
+                <w:sz w:val="20"/>
+                <w:szCs w:val="20"/>
+              </w:rPr>
+            </w:pPr>
+            <w:r>
+              <w:rPr>
+                <w:rFonts w:ascii="Consolas" w:hAnsi="Consolas"/>
+                <w:sz w:val="20"/>
+                <w:szCs w:val="20"/>
+              </w:rPr>
+              <w:t>49</w:t>
+            </w:r>
+          </w:p>
+          <w:p>
+            <w:pPr>
+              <w:spacing w:line="280" w:lineRule="exact"/>
+              <w:rPr>
+                <w:rFonts w:ascii="Consolas" w:hAnsi="Consolas"/>
+                <w:sz w:val="20"/>
+                <w:szCs w:val="20"/>
+              </w:rPr>
+            </w:pPr>
+            <w:r>
+              <w:rPr>
+                <w:rFonts w:ascii="Consolas" w:hAnsi="Consolas"/>
+                <w:sz w:val="20"/>
+                <w:szCs w:val="20"/>
+              </w:rPr>
+              <w:t>50</w:t>
+            </w:r>
+          </w:p>
+          <w:p>
+            <w:pPr>
+              <w:spacing w:line="280" w:lineRule="exact"/>
+              <w:rPr>
+                <w:rFonts w:ascii="Consolas" w:hAnsi="Consolas"/>
+                <w:sz w:val="20"/>
+                <w:szCs w:val="20"/>
+              </w:rPr>
+            </w:pPr>
+            <w:r>
+              <w:rPr>
+                <w:rFonts w:ascii="Consolas" w:hAnsi="Consolas"/>
+                <w:sz w:val="20"/>
+                <w:szCs w:val="20"/>
+              </w:rPr>
+              <w:t>51</w:t>
+            </w:r>
+          </w:p>
+          <w:p>
+            <w:pPr>
+              <w:spacing w:line="280" w:lineRule="exact"/>
+              <w:rPr>
+                <w:rFonts w:ascii="Consolas" w:hAnsi="Consolas"/>
+                <w:sz w:val="20"/>
+                <w:szCs w:val="20"/>
+              </w:rPr>
+            </w:pPr>
+            <w:r>
+              <w:rPr>
+                <w:rFonts w:ascii="Consolas" w:hAnsi="Consolas"/>
+                <w:sz w:val="20"/>
+                <w:szCs w:val="20"/>
+              </w:rPr>
               <w:lastRenderedPageBreak/>
-              <w:t>4</w:t>
-            </w:r>
-          </w:p>
-          <w:p>
-            <w:pPr>
-              <w:spacing w:line="280" w:lineRule="exact"/>
-              <w:rPr>
-                <w:rFonts w:ascii="Consolas" w:hAnsi="Consolas"/>
-                <w:sz w:val="20"/>
-                <w:szCs w:val="20"/>
-              </w:rPr>
-            </w:pPr>
-            <w:r>
-              <w:rPr>
-                <w:rFonts w:ascii="Consolas" w:hAnsi="Consolas"/>
-                <w:sz w:val="20"/>
-                <w:szCs w:val="20"/>
-              </w:rPr>
-              <w:t>5</w:t>
-            </w:r>
-          </w:p>
-          <w:p>
-            <w:pPr>
-              <w:spacing w:line="280" w:lineRule="exact"/>
-              <w:rPr>
-                <w:rFonts w:ascii="Consolas" w:hAnsi="Consolas"/>
-                <w:sz w:val="20"/>
-                <w:szCs w:val="20"/>
-              </w:rPr>
-            </w:pPr>
-            <w:r>
-              <w:rPr>
-                <w:rFonts w:ascii="Consolas" w:hAnsi="Consolas"/>
-                <w:sz w:val="20"/>
-                <w:szCs w:val="20"/>
-              </w:rPr>
-              <w:t>6</w:t>
-            </w:r>
-          </w:p>
-          <w:p>
-            <w:pPr>
-              <w:spacing w:line="280" w:lineRule="exact"/>
-              <w:rPr>
-                <w:rFonts w:ascii="Consolas" w:hAnsi="Consolas"/>
-                <w:sz w:val="20"/>
-                <w:szCs w:val="20"/>
-              </w:rPr>
-            </w:pPr>
-            <w:r>
-              <w:rPr>
-                <w:rFonts w:ascii="Consolas" w:hAnsi="Consolas"/>
-                <w:sz w:val="20"/>
-                <w:szCs w:val="20"/>
-              </w:rPr>
-              <w:t>7</w:t>
-            </w:r>
-          </w:p>
-          <w:p>
-            <w:pPr>
-              <w:spacing w:line="280" w:lineRule="exact"/>
-              <w:rPr>
-                <w:rFonts w:ascii="Consolas" w:hAnsi="Consolas"/>
-                <w:sz w:val="20"/>
-                <w:szCs w:val="20"/>
-              </w:rPr>
-            </w:pPr>
-            <w:r>
-              <w:rPr>
-                <w:rFonts w:ascii="Consolas" w:hAnsi="Consolas"/>
-                <w:sz w:val="20"/>
-                <w:szCs w:val="20"/>
-              </w:rPr>
-              <w:t>8</w:t>
-            </w:r>
-          </w:p>
-          <w:p>
-            <w:pPr>
-              <w:spacing w:line="280" w:lineRule="exact"/>
-              <w:rPr>
-                <w:rFonts w:ascii="Consolas" w:hAnsi="Consolas"/>
-                <w:sz w:val="20"/>
-                <w:szCs w:val="20"/>
-              </w:rPr>
-            </w:pPr>
-            <w:r>
-              <w:rPr>
-                <w:rFonts w:ascii="Consolas" w:hAnsi="Consolas"/>
-                <w:sz w:val="20"/>
-                <w:szCs w:val="20"/>
-              </w:rPr>
-              <w:t>9</w:t>
-            </w:r>
-          </w:p>
-          <w:p>
-            <w:pPr>
-              <w:spacing w:line="280" w:lineRule="exact"/>
-              <w:rPr>
-                <w:rFonts w:ascii="Consolas" w:hAnsi="Consolas"/>
-                <w:sz w:val="20"/>
-                <w:szCs w:val="20"/>
-              </w:rPr>
-            </w:pPr>
-            <w:r>
-              <w:rPr>
-                <w:rFonts w:ascii="Consolas" w:hAnsi="Consolas"/>
-                <w:sz w:val="20"/>
-                <w:szCs w:val="20"/>
-              </w:rPr>
-              <w:t>10</w:t>
-            </w:r>
-          </w:p>
-          <w:p>
-            <w:pPr>
-              <w:spacing w:line="280" w:lineRule="exact"/>
-              <w:rPr>
-                <w:rFonts w:ascii="Consolas" w:hAnsi="Consolas"/>
-                <w:sz w:val="20"/>
-                <w:szCs w:val="20"/>
-              </w:rPr>
-            </w:pPr>
-            <w:r>
-              <w:rPr>
-                <w:rFonts w:ascii="Consolas" w:hAnsi="Consolas"/>
-                <w:sz w:val="20"/>
-                <w:szCs w:val="20"/>
-              </w:rPr>
-              <w:t>11</w:t>
-            </w:r>
-          </w:p>
-          <w:p>
-            <w:pPr>
-              <w:spacing w:line="280" w:lineRule="exact"/>
-              <w:rPr>
-                <w:rFonts w:ascii="Consolas" w:hAnsi="Consolas"/>
-                <w:sz w:val="20"/>
-                <w:szCs w:val="20"/>
-              </w:rPr>
-            </w:pPr>
-            <w:r>
-              <w:rPr>
-                <w:rFonts w:ascii="Consolas" w:hAnsi="Consolas"/>
-                <w:sz w:val="20"/>
-                <w:szCs w:val="20"/>
-              </w:rPr>
-              <w:t>12</w:t>
-            </w:r>
-          </w:p>
-          <w:p>
-            <w:pPr>
-              <w:spacing w:line="280" w:lineRule="exact"/>
-              <w:rPr>
-                <w:rFonts w:ascii="Consolas" w:hAnsi="Consolas"/>
-                <w:sz w:val="20"/>
-                <w:szCs w:val="20"/>
-              </w:rPr>
-            </w:pPr>
-            <w:r>
-              <w:rPr>
-                <w:rFonts w:ascii="Consolas" w:hAnsi="Consolas"/>
-                <w:sz w:val="20"/>
-                <w:szCs w:val="20"/>
-              </w:rPr>
-              <w:t>13</w:t>
-            </w:r>
-          </w:p>
-          <w:p>
-            <w:pPr>
-              <w:spacing w:line="280" w:lineRule="exact"/>
-              <w:rPr>
-                <w:rFonts w:ascii="Consolas" w:hAnsi="Consolas"/>
-                <w:sz w:val="20"/>
-                <w:szCs w:val="20"/>
-              </w:rPr>
-            </w:pPr>
-            <w:r>
-              <w:rPr>
-                <w:rFonts w:ascii="Consolas" w:hAnsi="Consolas"/>
-                <w:sz w:val="20"/>
-                <w:szCs w:val="20"/>
-              </w:rPr>
-              <w:t>14</w:t>
-            </w:r>
-          </w:p>
-          <w:p>
-            <w:pPr>
-              <w:spacing w:line="280" w:lineRule="exact"/>
-              <w:rPr>
-                <w:rFonts w:ascii="Consolas" w:hAnsi="Consolas"/>
-                <w:sz w:val="20"/>
-                <w:szCs w:val="20"/>
-              </w:rPr>
-            </w:pPr>
-            <w:r>
-              <w:rPr>
-                <w:rFonts w:ascii="Consolas" w:hAnsi="Consolas"/>
-                <w:sz w:val="20"/>
-                <w:szCs w:val="20"/>
-              </w:rPr>
-              <w:t>15</w:t>
-            </w:r>
-          </w:p>
-          <w:p>
-            <w:pPr>
-              <w:spacing w:line="280" w:lineRule="exact"/>
-              <w:rPr>
-                <w:rFonts w:ascii="Consolas" w:hAnsi="Consolas"/>
-                <w:sz w:val="20"/>
-                <w:szCs w:val="20"/>
-              </w:rPr>
-            </w:pPr>
-            <w:r>
-              <w:rPr>
-                <w:rFonts w:ascii="Consolas" w:hAnsi="Consolas"/>
-                <w:sz w:val="20"/>
-                <w:szCs w:val="20"/>
-              </w:rPr>
-              <w:t>16</w:t>
-            </w:r>
-          </w:p>
-          <w:p>
-            <w:pPr>
-              <w:spacing w:line="280" w:lineRule="exact"/>
-              <w:rPr>
-                <w:rFonts w:ascii="Consolas" w:hAnsi="Consolas"/>
-                <w:sz w:val="20"/>
-                <w:szCs w:val="20"/>
-              </w:rPr>
-            </w:pPr>
-            <w:r>
-              <w:rPr>
-                <w:rFonts w:ascii="Consolas" w:hAnsi="Consolas"/>
-                <w:sz w:val="20"/>
-                <w:szCs w:val="20"/>
-              </w:rPr>
-              <w:t>17</w:t>
-            </w:r>
-          </w:p>
-          <w:p>
-            <w:pPr>
-              <w:spacing w:line="280" w:lineRule="exact"/>
-              <w:rPr>
-                <w:rFonts w:ascii="Consolas" w:hAnsi="Consolas"/>
-                <w:sz w:val="20"/>
-                <w:szCs w:val="20"/>
-              </w:rPr>
-            </w:pPr>
-            <w:r>
-              <w:rPr>
-                <w:rFonts w:ascii="Consolas" w:hAnsi="Consolas"/>
-                <w:sz w:val="20"/>
-                <w:szCs w:val="20"/>
-              </w:rPr>
-              <w:t>18</w:t>
-            </w:r>
-          </w:p>
-          <w:p>
-            <w:pPr>
-              <w:spacing w:line="280" w:lineRule="exact"/>
-              <w:rPr>
-                <w:rFonts w:ascii="Consolas" w:hAnsi="Consolas"/>
-                <w:sz w:val="20"/>
-                <w:szCs w:val="20"/>
-              </w:rPr>
-            </w:pPr>
-            <w:r>
-              <w:rPr>
-                <w:rFonts w:ascii="Consolas" w:hAnsi="Consolas"/>
-                <w:sz w:val="20"/>
-                <w:szCs w:val="20"/>
-              </w:rPr>
-              <w:t>19</w:t>
-            </w:r>
-          </w:p>
-          <w:p>
-            <w:pPr>
-              <w:spacing w:line="280" w:lineRule="exact"/>
-              <w:rPr>
-                <w:rFonts w:ascii="Consolas" w:hAnsi="Consolas"/>
-                <w:sz w:val="20"/>
-                <w:szCs w:val="20"/>
-              </w:rPr>
-            </w:pPr>
-            <w:r>
-              <w:rPr>
-                <w:rFonts w:ascii="Consolas" w:hAnsi="Consolas"/>
-                <w:sz w:val="20"/>
-                <w:szCs w:val="20"/>
-              </w:rPr>
-              <w:t>20</w:t>
-            </w:r>
-          </w:p>
-          <w:p>
-            <w:pPr>
-              <w:spacing w:line="280" w:lineRule="exact"/>
-              <w:rPr>
-                <w:rFonts w:ascii="Consolas" w:hAnsi="Consolas"/>
-                <w:sz w:val="20"/>
-                <w:szCs w:val="20"/>
-              </w:rPr>
-            </w:pPr>
-            <w:r>
-              <w:rPr>
-                <w:rFonts w:ascii="Consolas" w:hAnsi="Consolas"/>
-                <w:sz w:val="20"/>
-                <w:szCs w:val="20"/>
-              </w:rPr>
-              <w:t>21</w:t>
-            </w:r>
-          </w:p>
-          <w:p>
-            <w:pPr>
-              <w:spacing w:line="280" w:lineRule="exact"/>
-              <w:rPr>
-                <w:rFonts w:ascii="Consolas" w:hAnsi="Consolas"/>
-                <w:sz w:val="20"/>
-                <w:szCs w:val="20"/>
-              </w:rPr>
-            </w:pPr>
-            <w:r>
-              <w:rPr>
-                <w:rFonts w:ascii="Consolas" w:hAnsi="Consolas"/>
-                <w:sz w:val="20"/>
-                <w:szCs w:val="20"/>
-              </w:rPr>
-              <w:t>22</w:t>
-            </w:r>
-          </w:p>
-          <w:p>
-            <w:pPr>
-              <w:spacing w:line="280" w:lineRule="exact"/>
-              <w:rPr>
-                <w:rFonts w:ascii="Consolas" w:hAnsi="Consolas"/>
-                <w:sz w:val="20"/>
-                <w:szCs w:val="20"/>
-              </w:rPr>
-            </w:pPr>
-            <w:r>
-              <w:rPr>
-                <w:rFonts w:ascii="Consolas" w:hAnsi="Consolas"/>
-                <w:sz w:val="20"/>
-                <w:szCs w:val="20"/>
-              </w:rPr>
-              <w:t>23</w:t>
-            </w:r>
-          </w:p>
-          <w:p>
-            <w:pPr>
-              <w:spacing w:line="280" w:lineRule="exact"/>
-              <w:rPr>
-                <w:rFonts w:ascii="Consolas" w:hAnsi="Consolas"/>
-                <w:sz w:val="20"/>
-                <w:szCs w:val="20"/>
-              </w:rPr>
-            </w:pPr>
-            <w:r>
-              <w:rPr>
-                <w:rFonts w:ascii="Consolas" w:hAnsi="Consolas"/>
-                <w:sz w:val="20"/>
-                <w:szCs w:val="20"/>
-              </w:rPr>
-              <w:t>24</w:t>
-            </w:r>
-          </w:p>
-          <w:p>
-            <w:pPr>
-              <w:spacing w:line="280" w:lineRule="exact"/>
-              <w:rPr>
-                <w:rFonts w:ascii="Consolas" w:hAnsi="Consolas"/>
-                <w:sz w:val="20"/>
-                <w:szCs w:val="20"/>
-              </w:rPr>
-            </w:pPr>
-            <w:r>
-              <w:rPr>
-                <w:rFonts w:ascii="Consolas" w:hAnsi="Consolas"/>
-                <w:sz w:val="20"/>
-                <w:szCs w:val="20"/>
-              </w:rPr>
-              <w:t>25</w:t>
-            </w:r>
-          </w:p>
-          <w:p>
-            <w:pPr>
-              <w:spacing w:line="280" w:lineRule="exact"/>
-              <w:rPr>
-                <w:rFonts w:ascii="Consolas" w:hAnsi="Consolas"/>
-                <w:sz w:val="20"/>
-                <w:szCs w:val="20"/>
-              </w:rPr>
-            </w:pPr>
-            <w:r>
-              <w:rPr>
-                <w:rFonts w:ascii="Consolas" w:hAnsi="Consolas"/>
-                <w:sz w:val="20"/>
-                <w:szCs w:val="20"/>
-              </w:rPr>
-              <w:t>26</w:t>
-            </w:r>
-          </w:p>
-          <w:p>
-            <w:pPr>
-              <w:spacing w:line="280" w:lineRule="exact"/>
-              <w:rPr>
-                <w:rFonts w:ascii="Consolas" w:hAnsi="Consolas"/>
-                <w:sz w:val="20"/>
-                <w:szCs w:val="20"/>
-              </w:rPr>
-            </w:pPr>
-            <w:r>
-              <w:rPr>
-                <w:rFonts w:ascii="Consolas" w:hAnsi="Consolas"/>
-                <w:sz w:val="20"/>
-                <w:szCs w:val="20"/>
-              </w:rPr>
-              <w:t>27</w:t>
-            </w:r>
-          </w:p>
-          <w:p>
-            <w:pPr>
-              <w:spacing w:line="280" w:lineRule="exact"/>
-              <w:rPr>
-                <w:rFonts w:ascii="Consolas" w:hAnsi="Consolas"/>
-                <w:sz w:val="20"/>
-                <w:szCs w:val="20"/>
-              </w:rPr>
-            </w:pPr>
-            <w:r>
-              <w:rPr>
-                <w:rFonts w:ascii="Consolas" w:hAnsi="Consolas"/>
-                <w:sz w:val="20"/>
-                <w:szCs w:val="20"/>
-              </w:rPr>
-              <w:t>28</w:t>
-            </w:r>
-          </w:p>
-          <w:p>
-            <w:pPr>
-              <w:spacing w:line="280" w:lineRule="exact"/>
-              <w:rPr>
-                <w:rFonts w:ascii="Consolas" w:hAnsi="Consolas"/>
-                <w:sz w:val="20"/>
-                <w:szCs w:val="20"/>
-              </w:rPr>
-            </w:pPr>
-            <w:r>
-              <w:rPr>
-                <w:rFonts w:ascii="Consolas" w:hAnsi="Consolas"/>
-                <w:sz w:val="20"/>
-                <w:szCs w:val="20"/>
-              </w:rPr>
-              <w:t>29</w:t>
-            </w:r>
-          </w:p>
-          <w:p>
-            <w:pPr>
-              <w:spacing w:line="280" w:lineRule="exact"/>
-              <w:rPr>
-                <w:rFonts w:ascii="Consolas" w:hAnsi="Consolas"/>
-                <w:sz w:val="20"/>
-                <w:szCs w:val="20"/>
-              </w:rPr>
-            </w:pPr>
-            <w:r>
-              <w:rPr>
-                <w:rFonts w:ascii="Consolas" w:hAnsi="Consolas"/>
-                <w:sz w:val="20"/>
-                <w:szCs w:val="20"/>
-              </w:rPr>
-              <w:t>30</w:t>
-            </w:r>
-          </w:p>
-          <w:p>
-            <w:pPr>
-              <w:spacing w:line="280" w:lineRule="exact"/>
-              <w:rPr>
-                <w:rFonts w:ascii="Consolas" w:hAnsi="Consolas"/>
-                <w:sz w:val="20"/>
-                <w:szCs w:val="20"/>
-              </w:rPr>
-            </w:pPr>
-            <w:r>
-              <w:rPr>
-                <w:rFonts w:ascii="Consolas" w:hAnsi="Consolas"/>
-                <w:sz w:val="20"/>
-                <w:szCs w:val="20"/>
-              </w:rPr>
-              <w:t>31</w:t>
-            </w:r>
-          </w:p>
-          <w:p>
-            <w:pPr>
-              <w:spacing w:line="280" w:lineRule="exact"/>
-              <w:rPr>
-                <w:rFonts w:ascii="Consolas" w:hAnsi="Consolas"/>
-                <w:sz w:val="20"/>
-                <w:szCs w:val="20"/>
-              </w:rPr>
-            </w:pPr>
-            <w:r>
-              <w:rPr>
-                <w:rFonts w:ascii="Consolas" w:hAnsi="Consolas"/>
-                <w:sz w:val="20"/>
-                <w:szCs w:val="20"/>
-              </w:rPr>
-              <w:t>32</w:t>
-            </w:r>
-          </w:p>
-          <w:p>
-            <w:pPr>
-              <w:spacing w:line="280" w:lineRule="exact"/>
-              <w:rPr>
-                <w:rFonts w:ascii="Consolas" w:hAnsi="Consolas"/>
-                <w:sz w:val="20"/>
-                <w:szCs w:val="20"/>
-              </w:rPr>
-            </w:pPr>
-            <w:r>
-              <w:rPr>
-                <w:rFonts w:ascii="Consolas" w:hAnsi="Consolas"/>
-                <w:sz w:val="20"/>
-                <w:szCs w:val="20"/>
-              </w:rPr>
-              <w:t>33</w:t>
-            </w:r>
-          </w:p>
-          <w:p>
-            <w:pPr>
-              <w:spacing w:line="280" w:lineRule="exact"/>
-              <w:rPr>
-                <w:rFonts w:ascii="Consolas" w:hAnsi="Consolas"/>
-                <w:sz w:val="20"/>
-                <w:szCs w:val="20"/>
-              </w:rPr>
-            </w:pPr>
-            <w:r>
-              <w:rPr>
-                <w:rFonts w:ascii="Consolas" w:hAnsi="Consolas"/>
-                <w:sz w:val="20"/>
-                <w:szCs w:val="20"/>
-              </w:rPr>
-              <w:t>34</w:t>
-            </w:r>
-          </w:p>
-          <w:p>
-            <w:pPr>
-              <w:spacing w:line="280" w:lineRule="exact"/>
-              <w:rPr>
-                <w:rFonts w:ascii="Consolas" w:hAnsi="Consolas"/>
-                <w:sz w:val="20"/>
-                <w:szCs w:val="20"/>
-              </w:rPr>
-            </w:pPr>
-            <w:r>
-              <w:rPr>
-                <w:rFonts w:ascii="Consolas" w:hAnsi="Consolas"/>
-                <w:sz w:val="20"/>
-                <w:szCs w:val="20"/>
-              </w:rPr>
-              <w:t>35</w:t>
-            </w:r>
-          </w:p>
-          <w:p>
-            <w:pPr>
-              <w:spacing w:line="280" w:lineRule="exact"/>
-              <w:rPr>
-                <w:rFonts w:ascii="Consolas" w:hAnsi="Consolas"/>
-                <w:sz w:val="20"/>
-                <w:szCs w:val="20"/>
-              </w:rPr>
-            </w:pPr>
-            <w:r>
-              <w:rPr>
-                <w:rFonts w:ascii="Consolas" w:hAnsi="Consolas"/>
-                <w:sz w:val="20"/>
-                <w:szCs w:val="20"/>
-              </w:rPr>
-              <w:t>36</w:t>
-            </w:r>
-          </w:p>
-          <w:p>
-            <w:pPr>
-              <w:spacing w:line="280" w:lineRule="exact"/>
-              <w:rPr>
-                <w:rFonts w:ascii="Consolas" w:hAnsi="Consolas"/>
-                <w:sz w:val="20"/>
-                <w:szCs w:val="20"/>
-              </w:rPr>
-            </w:pPr>
-            <w:r>
-              <w:rPr>
-                <w:rFonts w:ascii="Consolas" w:hAnsi="Consolas"/>
-                <w:sz w:val="20"/>
-                <w:szCs w:val="20"/>
-              </w:rPr>
-              <w:t>37</w:t>
-            </w:r>
-          </w:p>
-          <w:p>
-            <w:pPr>
-              <w:spacing w:line="280" w:lineRule="exact"/>
-              <w:rPr>
-                <w:rFonts w:ascii="Consolas" w:hAnsi="Consolas"/>
-                <w:sz w:val="20"/>
-                <w:szCs w:val="20"/>
-              </w:rPr>
-            </w:pPr>
-            <w:r>
-              <w:rPr>
-                <w:rFonts w:ascii="Consolas" w:hAnsi="Consolas"/>
-                <w:sz w:val="20"/>
-                <w:szCs w:val="20"/>
-              </w:rPr>
-              <w:t>38</w:t>
-            </w:r>
-          </w:p>
-          <w:p>
-            <w:pPr>
-              <w:spacing w:line="280" w:lineRule="exact"/>
-              <w:rPr>
-                <w:rFonts w:ascii="Consolas" w:hAnsi="Consolas"/>
-                <w:sz w:val="20"/>
-                <w:szCs w:val="20"/>
-              </w:rPr>
-            </w:pPr>
-            <w:r>
-              <w:rPr>
-                <w:rFonts w:ascii="Consolas" w:hAnsi="Consolas"/>
-                <w:sz w:val="20"/>
-                <w:szCs w:val="20"/>
-              </w:rPr>
-              <w:t>39</w:t>
-            </w:r>
-          </w:p>
-          <w:p>
-            <w:pPr>
-              <w:spacing w:line="280" w:lineRule="exact"/>
-              <w:rPr>
-                <w:rFonts w:ascii="Consolas" w:hAnsi="Consolas"/>
-                <w:sz w:val="20"/>
-                <w:szCs w:val="20"/>
-              </w:rPr>
-            </w:pPr>
-            <w:r>
-              <w:rPr>
-                <w:rFonts w:ascii="Consolas" w:hAnsi="Consolas"/>
-                <w:sz w:val="20"/>
-                <w:szCs w:val="20"/>
-              </w:rPr>
-              <w:t>40</w:t>
-            </w:r>
-          </w:p>
-          <w:p>
-            <w:pPr>
-              <w:spacing w:line="280" w:lineRule="exact"/>
-              <w:rPr>
-                <w:rFonts w:ascii="Consolas" w:hAnsi="Consolas"/>
-                <w:sz w:val="20"/>
-                <w:szCs w:val="20"/>
-              </w:rPr>
-            </w:pPr>
-            <w:r>
-              <w:rPr>
-                <w:rFonts w:ascii="Consolas" w:hAnsi="Consolas"/>
-                <w:sz w:val="20"/>
-                <w:szCs w:val="20"/>
-              </w:rPr>
-              <w:t>41</w:t>
-            </w:r>
-          </w:p>
-          <w:p>
-            <w:pPr>
-              <w:spacing w:line="280" w:lineRule="exact"/>
-              <w:rPr>
-                <w:rFonts w:ascii="Consolas" w:hAnsi="Consolas"/>
-                <w:sz w:val="20"/>
-                <w:szCs w:val="20"/>
-              </w:rPr>
-            </w:pPr>
-            <w:r>
-              <w:rPr>
-                <w:rFonts w:ascii="Consolas" w:hAnsi="Consolas"/>
-                <w:sz w:val="20"/>
-                <w:szCs w:val="20"/>
-              </w:rPr>
-              <w:t>42</w:t>
-            </w:r>
-          </w:p>
-          <w:p>
-            <w:pPr>
-              <w:spacing w:line="280" w:lineRule="exact"/>
-              <w:rPr>
-                <w:rFonts w:ascii="Consolas" w:hAnsi="Consolas"/>
-                <w:sz w:val="20"/>
-                <w:szCs w:val="20"/>
-              </w:rPr>
-            </w:pPr>
-            <w:r>
-              <w:rPr>
-                <w:rFonts w:ascii="Consolas" w:hAnsi="Consolas"/>
-                <w:sz w:val="20"/>
-                <w:szCs w:val="20"/>
-              </w:rPr>
-              <w:t>43</w:t>
-            </w:r>
-          </w:p>
-          <w:p>
-            <w:pPr>
-              <w:spacing w:line="280" w:lineRule="exact"/>
-              <w:rPr>
-                <w:rFonts w:ascii="Consolas" w:hAnsi="Consolas"/>
-                <w:sz w:val="20"/>
-                <w:szCs w:val="20"/>
-              </w:rPr>
-            </w:pPr>
-            <w:r>
-              <w:rPr>
-                <w:rFonts w:ascii="Consolas" w:hAnsi="Consolas"/>
-                <w:sz w:val="20"/>
-                <w:szCs w:val="20"/>
-              </w:rPr>
-              <w:t>44</w:t>
-            </w:r>
-          </w:p>
-          <w:p>
-            <w:pPr>
-              <w:spacing w:line="280" w:lineRule="exact"/>
-              <w:rPr>
-                <w:rFonts w:ascii="Consolas" w:hAnsi="Consolas"/>
-                <w:sz w:val="20"/>
-                <w:szCs w:val="20"/>
-              </w:rPr>
-            </w:pPr>
-            <w:r>
-              <w:rPr>
-                <w:rFonts w:ascii="Consolas" w:hAnsi="Consolas"/>
-                <w:sz w:val="20"/>
-                <w:szCs w:val="20"/>
-              </w:rPr>
-              <w:t>45</w:t>
-            </w:r>
-          </w:p>
-          <w:p>
-            <w:pPr>
-              <w:spacing w:line="280" w:lineRule="exact"/>
-              <w:rPr>
-                <w:rFonts w:ascii="Consolas" w:hAnsi="Consolas"/>
-                <w:sz w:val="20"/>
-                <w:szCs w:val="20"/>
-              </w:rPr>
-            </w:pPr>
-            <w:r>
-              <w:rPr>
-                <w:rFonts w:ascii="Consolas" w:hAnsi="Consolas"/>
-                <w:sz w:val="20"/>
-                <w:szCs w:val="20"/>
-              </w:rPr>
-              <w:t>46</w:t>
-            </w:r>
-          </w:p>
-          <w:p>
-            <w:pPr>
-              <w:spacing w:line="280" w:lineRule="exact"/>
-              <w:rPr>
-                <w:rFonts w:ascii="Consolas" w:hAnsi="Consolas"/>
-                <w:sz w:val="20"/>
-                <w:szCs w:val="20"/>
-              </w:rPr>
-            </w:pPr>
-            <w:r>
-              <w:rPr>
-                <w:rFonts w:ascii="Consolas" w:hAnsi="Consolas"/>
-                <w:sz w:val="20"/>
-                <w:szCs w:val="20"/>
-              </w:rPr>
-              <w:t>47</w:t>
-            </w:r>
-          </w:p>
-          <w:p>
-            <w:pPr>
-              <w:spacing w:line="280" w:lineRule="exact"/>
-              <w:rPr>
-                <w:rFonts w:ascii="Consolas" w:hAnsi="Consolas"/>
-                <w:sz w:val="20"/>
-                <w:szCs w:val="20"/>
-              </w:rPr>
-            </w:pPr>
-            <w:r>
-              <w:rPr>
-                <w:rFonts w:ascii="Consolas" w:hAnsi="Consolas"/>
-                <w:sz w:val="20"/>
-                <w:szCs w:val="20"/>
-              </w:rPr>
-              <w:t>48</w:t>
-            </w:r>
-          </w:p>
-          <w:p>
-            <w:pPr>
-              <w:spacing w:line="280" w:lineRule="exact"/>
-              <w:rPr>
-                <w:rFonts w:ascii="Consolas" w:hAnsi="Consolas"/>
-                <w:sz w:val="20"/>
-                <w:szCs w:val="20"/>
-              </w:rPr>
-            </w:pPr>
-            <w:r>
-              <w:rPr>
-                <w:rFonts w:ascii="Consolas" w:hAnsi="Consolas"/>
-                <w:sz w:val="20"/>
-                <w:szCs w:val="20"/>
-              </w:rPr>
-              <w:t>49</w:t>
-            </w:r>
-          </w:p>
-          <w:p>
-            <w:pPr>
-              <w:spacing w:line="280" w:lineRule="exact"/>
-              <w:rPr>
-                <w:rFonts w:ascii="Consolas" w:hAnsi="Consolas"/>
-                <w:sz w:val="20"/>
-                <w:szCs w:val="20"/>
-              </w:rPr>
-            </w:pPr>
-            <w:r>
-              <w:rPr>
-                <w:rFonts w:ascii="Consolas" w:hAnsi="Consolas"/>
-                <w:sz w:val="20"/>
-                <w:szCs w:val="20"/>
-              </w:rPr>
-              <w:t>50</w:t>
-            </w:r>
-          </w:p>
-          <w:p>
-            <w:pPr>
-              <w:spacing w:line="280" w:lineRule="exact"/>
-              <w:rPr>
-                <w:rFonts w:ascii="Consolas" w:hAnsi="Consolas"/>
-                <w:sz w:val="20"/>
-                <w:szCs w:val="20"/>
-              </w:rPr>
-            </w:pPr>
-            <w:r>
-              <w:rPr>
-                <w:rFonts w:ascii="Consolas" w:hAnsi="Consolas"/>
-                <w:sz w:val="20"/>
-                <w:szCs w:val="20"/>
-              </w:rPr>
-              <w:t>51</w:t>
-            </w:r>
-          </w:p>
-          <w:p>
-            <w:pPr>
-              <w:spacing w:line="280" w:lineRule="exact"/>
-              <w:rPr>
-                <w:rFonts w:ascii="Consolas" w:hAnsi="Consolas"/>
-                <w:sz w:val="20"/>
-                <w:szCs w:val="20"/>
-              </w:rPr>
-            </w:pPr>
-            <w:r>
-              <w:rPr>
-                <w:rFonts w:ascii="Consolas" w:hAnsi="Consolas"/>
-                <w:sz w:val="20"/>
-                <w:szCs w:val="20"/>
-              </w:rPr>
               <w:t>52</w:t>
             </w:r>
           </w:p>
@@ -30133,7 +30110,6 @@
                 <w:sz w:val="20"/>
                 <w:szCs w:val="20"/>
               </w:rPr>
-              <w:lastRenderedPageBreak/>
               <w:t>53</w:t>
             </w:r>
           </w:p>
@@ -30458,6 +30434,7 @@
                 <w:sz w:val="20"/>
                 <w:szCs w:val="20"/>
               </w:rPr>
+              <w:lastRenderedPageBreak/>
               <w:t>#define n 8</w:t>
             </w:r>
           </w:p>
@@ -30479,7 +30456,6 @@
                 <w:sz w:val="20"/>
                 <w:szCs w:val="20"/>
               </w:rPr>
-              <w:lastRenderedPageBreak/>
               <w:t>int</w:t>
             </w:r>
             <w:r>
@@ -34896,6 +34872,7 @@
                 <w:sz w:val="20"/>
                 <w:szCs w:val="20"/>
               </w:rPr>
+              <w:lastRenderedPageBreak/>
               <w:t xml:space="preserve">    </w:t>
             </w:r>
             <w:r>
@@ -35043,7 +35020,6 @@
                 <w:sz w:val="20"/>
                 <w:szCs w:val="20"/>
               </w:rPr>
-              <w:lastRenderedPageBreak/>
               <w:t xml:space="preserve">    </w:t>
             </w:r>
             <w:r>
@@ -36902,6 +36878,7 @@
                 <w:sz w:val="20"/>
                 <w:szCs w:val="20"/>
               </w:rPr>
+              <w:lastRenderedPageBreak/>
               <w:t>21</w:t>
             </w:r>
           </w:p>
@@ -36920,7 +36897,6 @@
                 <w:sz w:val="20"/>
                 <w:szCs w:val="20"/>
               </w:rPr>
-              <w:lastRenderedPageBreak/>
               <w:t>22</w:t>
             </w:r>
           </w:p>
@@ -38608,6 +38584,7 @@
                 <w:sz w:val="20"/>
                 <w:szCs w:val="20"/>
               </w:rPr>
+              <w:lastRenderedPageBreak/>
               <w:t xml:space="preserve">    </w:t>
             </w:r>
             <w:r>
@@ -38642,7 +38619,6 @@
                 <w:sz w:val="20"/>
                 <w:szCs w:val="20"/>
               </w:rPr>
-              <w:lastRenderedPageBreak/>
               <w:t xml:space="preserve">    </w:t>
             </w:r>
             <w:proofErr w:type="gramStart"/>
@@ -41611,6 +41587,7 @@
         <w:rPr>
           <w:rFonts w:hint="eastAsia"/>
         </w:rPr>
+        <w:lastRenderedPageBreak/>
         <w:t>运行结果</w:t>
       </w:r>
     </w:p>
@@ -48681,7 +48658,7 @@
 </file>
 
 <file path=customXml/itemProps1.xml><?xml version="1.0" encoding="utf-8"?>
-<ds:datastoreItem xmlns:ds="http://schemas.openxmlformats.org/officeDocument/2006/customXml" ds:itemID="{B38FAACA-1529-4DBB-B57B-ABB25E6398CB}">
+<ds:datastoreItem xmlns:ds="http://schemas.openxmlformats.org/officeDocument/2006/customXml" ds:itemID="{0E232817-A303-4770-9489-73F99A1342DC}">
   <ds:schemaRefs>
     <ds:schemaRef ds:uri="http://schemas.openxmlformats.org/officeDocument/2006/bibliography"/>
   </ds:schemaRefs>

</xml_diff>